<commit_message>
adding gitignore file and update readings docx
</commit_message>
<xml_diff>
--- a/W01/01-prove_response.docx
+++ b/W01/01-prove_response.docx
@@ -202,6 +202,11 @@
     </w:p>
     <w:p/>
     <w:p>
+      <w:pPr>
+        <w:rPr>
+          <w:b/>
+        </w:rPr>
+      </w:pPr>
       <w:r>
         <w:rPr>
           <w:b/>
@@ -232,6 +237,62 @@
           <w:b/>
         </w:rPr>
         <w:t>provide a description of how you solved the problem.</w:t>
+      </w:r>
+    </w:p>
+    <w:p>
+      <w:pPr>
+        <w:rPr>
+          <w:bCs/>
+          <w:color w:val="5B9BD5" w:themeColor="accent1"/>
+        </w:rPr>
+      </w:pPr>
+      <w:r>
+        <w:rPr>
+          <w:bCs/>
+          <w:color w:val="5B9BD5" w:themeColor="accent1"/>
+        </w:rPr>
+        <w:t>I used the amount as the slicing value to slice the data list. However, because the amount is the number of times that the items of the list get pushed to the right, I need to slice the list backwards. Or I can calculate the slicing point by subtracting amount to the length of data. (</w:t>
+      </w:r>
+      <w:proofErr w:type="spellStart"/>
+      <w:proofErr w:type="gramStart"/>
+      <w:r>
+        <w:rPr>
+          <w:bCs/>
+          <w:color w:val="5B9BD5" w:themeColor="accent1"/>
+        </w:rPr>
+        <w:t>len</w:t>
+      </w:r>
+      <w:proofErr w:type="spellEnd"/>
+      <w:proofErr w:type="gramEnd"/>
+      <w:r>
+        <w:rPr>
+          <w:bCs/>
+          <w:color w:val="5B9BD5" w:themeColor="accent1"/>
+        </w:rPr>
+        <w:t>(data) – amount)</w:t>
+      </w:r>
+      <w:r>
+        <w:rPr>
+          <w:bCs/>
+          <w:color w:val="5B9BD5" w:themeColor="accent1"/>
+        </w:rPr>
+        <w:br/>
+        <w:t>After I have a reference point, I can slice the list with this new slicing point I got from calculation, store both ends of the list and concatenate them the other way around.</w:t>
+      </w:r>
+      <w:r>
+        <w:rPr>
+          <w:bCs/>
+          <w:color w:val="5B9BD5" w:themeColor="accent1"/>
+        </w:rPr>
+        <w:br/>
+        <w:t xml:space="preserve">Return the new list from concatenation and I will get the right new </w:t>
+      </w:r>
+      <w:r>
+        <w:rPr>
+          <w:bCs/>
+          <w:color w:val="5B9BD5" w:themeColor="accent1"/>
+        </w:rPr>
+        <w:t>rotated list.</w:t>
       </w:r>
     </w:p>
     <w:p/>
@@ -262,13 +323,132 @@
         <w:t>draw a picture of how you solved the problem.</w:t>
       </w:r>
     </w:p>
-    <w:p/>
+    <w:p>
+      <w:r>
+        <w:rPr>
+          <w:noProof/>
+        </w:rPr>
+        <mc:AlternateContent>
+          <mc:Choice Requires="wpi">
+            <w:drawing>
+              <wp:anchor distT="0" distB="0" distL="114300" distR="114300" simplePos="0" relativeHeight="251661312" behindDoc="0" locked="0" layoutInCell="1" allowOverlap="1" wp14:anchorId="11ED679D" wp14:editId="48F76621">
+                <wp:simplePos x="0" y="0"/>
+                <wp:positionH relativeFrom="column">
+                  <wp:posOffset>1313180</wp:posOffset>
+                </wp:positionH>
+                <wp:positionV relativeFrom="paragraph">
+                  <wp:posOffset>1869440</wp:posOffset>
+                </wp:positionV>
+                <wp:extent cx="1299940" cy="565320"/>
+                <wp:effectExtent l="38100" t="38100" r="0" b="44450"/>
+                <wp:wrapNone/>
+                <wp:docPr id="4" name="Ink 4"/>
+                <wp:cNvGraphicFramePr/>
+                <a:graphic xmlns:a="http://schemas.openxmlformats.org/drawingml/2006/main">
+                  <a:graphicData uri="http://schemas.microsoft.com/office/word/2010/wordprocessingInk">
+                    <w14:contentPart bwMode="auto" r:id="rId5">
+                      <w14:nvContentPartPr>
+                        <w14:cNvContentPartPr/>
+                      </w14:nvContentPartPr>
+                      <w14:xfrm>
+                        <a:off x="0" y="0"/>
+                        <a:ext cx="1299940" cy="565320"/>
+                      </w14:xfrm>
+                    </w14:contentPart>
+                  </a:graphicData>
+                </a:graphic>
+              </wp:anchor>
+            </w:drawing>
+          </mc:Choice>
+          <mc:Fallback>
+            <w:pict>
+              <v:shapetype w14:anchorId="21EDB0C6" id="_x0000_t75" coordsize="21600,21600" o:spt="75" o:preferrelative="t" path="m@4@5l@4@11@9@11@9@5xe" filled="f" stroked="f">
+                <v:stroke joinstyle="miter"/>
+                <v:formulas>
+                  <v:f eqn="if lineDrawn pixelLineWidth 0"/>
+                  <v:f eqn="sum @0 1 0"/>
+                  <v:f eqn="sum 0 0 @1"/>
+                  <v:f eqn="prod @2 1 2"/>
+                  <v:f eqn="prod @3 21600 pixelWidth"/>
+                  <v:f eqn="prod @3 21600 pixelHeight"/>
+                  <v:f eqn="sum @0 0 1"/>
+                  <v:f eqn="prod @6 1 2"/>
+                  <v:f eqn="prod @7 21600 pixelWidth"/>
+                  <v:f eqn="sum @8 21600 0"/>
+                  <v:f eqn="prod @7 21600 pixelHeight"/>
+                  <v:f eqn="sum @10 21600 0"/>
+                </v:formulas>
+                <v:path o:extrusionok="f" gradientshapeok="t" o:connecttype="rect"/>
+                <o:lock v:ext="edit" aspectratio="t"/>
+              </v:shapetype>
+              <v:shape id="Ink 4" o:spid="_x0000_s1026" type="#_x0000_t75" style="position:absolute;margin-left:102.7pt;margin-top:146.5pt;width:103.75pt;height:45.9pt;z-index:251661312;visibility:visible;mso-wrap-style:square;mso-wrap-distance-left:9pt;mso-wrap-distance-top:0;mso-wrap-distance-right:9pt;mso-wrap-distance-bottom:0;mso-position-horizontal:absolute;mso-position-horizontal-relative:text;mso-position-vertical:absolute;mso-position-vertical-relative:text" o:gfxdata="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">
+                <v:imagedata r:id="rId6" o:title=""/>
+              </v:shape>
+            </w:pict>
+          </mc:Fallback>
+        </mc:AlternateContent>
+      </w:r>
+      <w:r>
+        <w:rPr>
+          <w:noProof/>
+        </w:rPr>
+        <w:drawing>
+          <wp:inline distT="0" distB="0" distL="0" distR="0" wp14:anchorId="3C47A77E" wp14:editId="0B1A18AC">
+            <wp:extent cx="3342697" cy="5942689"/>
+            <wp:effectExtent l="0" t="4445" r="5715" b="5715"/>
+            <wp:docPr id="1" name="Picture 1" descr="A whiteboard with writing on it&#10;&#10;Description automatically generated with medium confidence"/>
+            <wp:cNvGraphicFramePr>
+              <a:graphicFrameLocks xmlns:a="http://schemas.openxmlformats.org/drawingml/2006/main" noChangeAspect="1"/>
+            </wp:cNvGraphicFramePr>
+            <a:graphic xmlns:a="http://schemas.openxmlformats.org/drawingml/2006/main">
+              <a:graphicData uri="http://schemas.openxmlformats.org/drawingml/2006/picture">
+                <pic:pic xmlns:pic="http://schemas.openxmlformats.org/drawingml/2006/picture">
+                  <pic:nvPicPr>
+                    <pic:cNvPr id="1" name="Picture 1" descr="A whiteboard with writing on it&#10;&#10;Description automatically generated with medium confidence"/>
+                    <pic:cNvPicPr/>
+                  </pic:nvPicPr>
+                  <pic:blipFill rotWithShape="1">
+                    <a:blip r:embed="rId7" cstate="print">
+                      <a:extLst>
+                        <a:ext uri="{28A0092B-C50C-407E-A947-70E740481C1C}">
+                          <a14:useLocalDpi xmlns:a14="http://schemas.microsoft.com/office/drawing/2010/main" val="0"/>
+                        </a:ext>
+                      </a:extLst>
+                    </a:blip>
+                    <a:srcRect l="10842" r="46971"/>
+                    <a:stretch/>
+                  </pic:blipFill>
+                  <pic:spPr bwMode="auto">
+                    <a:xfrm rot="5400000">
+                      <a:off x="0" y="0"/>
+                      <a:ext cx="3343209" cy="5943600"/>
+                    </a:xfrm>
+                    <a:prstGeom prst="rect">
+                      <a:avLst/>
+                    </a:prstGeom>
+                    <a:ln>
+                      <a:noFill/>
+                    </a:ln>
+                    <a:extLst>
+                      <a:ext uri="{53640926-AAD7-44D8-BBD7-CCE9431645EC}">
+                        <a14:shadowObscured xmlns:a14="http://schemas.microsoft.com/office/drawing/2010/main"/>
+                      </a:ext>
+                    </a:extLst>
+                  </pic:spPr>
+                </pic:pic>
+              </a:graphicData>
+            </a:graphic>
+          </wp:inline>
+        </w:drawing>
+      </w:r>
+    </w:p>
     <w:p/>
     <w:p>
       <w:r>
         <w:rPr>
           <w:u w:val="single"/>
         </w:rPr>
+        <w:lastRenderedPageBreak/>
         <w:t>Remember:</w:t>
       </w:r>
       <w:r>
@@ -570,6 +750,7 @@
     <w:lsdException w:name="HTML Sample" w:semiHidden="1" w:unhideWhenUsed="1"/>
     <w:lsdException w:name="HTML Typewriter" w:semiHidden="1" w:unhideWhenUsed="1"/>
     <w:lsdException w:name="HTML Variable" w:semiHidden="1" w:unhideWhenUsed="1"/>
+    <w:lsdException w:name="Normal Table" w:semiHidden="1" w:unhideWhenUsed="1"/>
     <w:lsdException w:name="annotation subject" w:semiHidden="1" w:unhideWhenUsed="1"/>
     <w:lsdException w:name="No List" w:semiHidden="1" w:unhideWhenUsed="1"/>
     <w:lsdException w:name="Outline List 1" w:semiHidden="1" w:unhideWhenUsed="1"/>
@@ -612,8 +793,11 @@
     <w:lsdException w:name="Table Contemporary" w:semiHidden="1" w:unhideWhenUsed="1"/>
     <w:lsdException w:name="Table Elegant" w:semiHidden="1" w:unhideWhenUsed="1"/>
     <w:lsdException w:name="Table Professional" w:semiHidden="1" w:unhideWhenUsed="1"/>
+    <w:lsdException w:name="Table Subtle 1" w:semiHidden="1" w:unhideWhenUsed="1"/>
     <w:lsdException w:name="Table Subtle 2" w:semiHidden="1" w:unhideWhenUsed="1"/>
     <w:lsdException w:name="Table Web 1" w:semiHidden="1" w:unhideWhenUsed="1"/>
+    <w:lsdException w:name="Table Web 2" w:semiHidden="1" w:unhideWhenUsed="1"/>
+    <w:lsdException w:name="Table Web 3" w:semiHidden="1" w:unhideWhenUsed="1"/>
     <w:lsdException w:name="Balloon Text" w:semiHidden="1" w:unhideWhenUsed="1"/>
     <w:lsdException w:name="Table Grid" w:uiPriority="39"/>
     <w:lsdException w:name="Table Theme" w:semiHidden="1" w:unhideWhenUsed="1"/>
@@ -902,6 +1086,34 @@
 </w:styles>
 </file>
 
+<file path=word/ink/ink1.xml><?xml version="1.0" encoding="utf-8"?>
+<inkml:ink xmlns:inkml="http://www.w3.org/2003/InkML">
+  <inkml:definitions>
+    <inkml:context xml:id="ctx0">
+      <inkml:inkSource xml:id="inkSrc0">
+        <inkml:traceFormat>
+          <inkml:channel name="X" type="integer" min="-2.14748E9" max="2.14748E9" units="cm"/>
+          <inkml:channel name="Y" type="integer" min="-2.14748E9" max="2.14748E9" units="cm"/>
+          <inkml:channel name="F" type="integer" max="32767" units="dev"/>
+        </inkml:traceFormat>
+        <inkml:channelProperties>
+          <inkml:channelProperty channel="X" name="resolution" value="1000" units="1/cm"/>
+          <inkml:channelProperty channel="Y" name="resolution" value="1000" units="1/cm"/>
+          <inkml:channelProperty channel="F" name="resolution" value="0" units="1/dev"/>
+        </inkml:channelProperties>
+      </inkml:inkSource>
+      <inkml:timestamp xml:id="ts0" timeString="2022-04-22T01:40:16.815"/>
+    </inkml:context>
+    <inkml:brush xml:id="br0">
+      <inkml:brushProperty name="width" value="0.05" units="cm"/>
+      <inkml:brushProperty name="height" value="0.05" units="cm"/>
+    </inkml:brush>
+  </inkml:definitions>
+  <inkml:trace contextRef="#ctx0" brushRef="#br0">0 1 24575,'0'9'0,"0"3"0,0-5 0,0 2 0,4 7 0,0-5 0,1 8 0,0-6 0,-4-4 0,2 0 0,1 7 0,5 2 0,-3 9 0,10 1 0,-14-7 0,6-5 0,-5-4 0,-2 4 0,7-2 0,-4 5 0,2-6 0,3-1 0,-5-2 0,2-1 0,2 5 0,13 11 0,-2-1 0,8 3 0,-15-14 0,26 16 0,-25-20 0,32 23 0,-27-26 0,9 11 0,-6-5 0,18 4 0,13 7 0,23-5 0,13 0 0,-26-6 0,-7-3 0,-37 0 0,20 12 0,-3-8 0,10 1 0,23 1 0,-20-7 0,10 5 0,-4 1 0,-29-5 0,5 1 0,-12-7 0,0 4 0,0-3 0,0 0 0,-1 3 0,31-6 0,-14 3 0,34 9 0,-37-10 0,10 14 0,-13-16 0,-1 3 0,-6 2 0,-2-5 0,-7 8 0,7-9 0,2 3 0,-3 0 0,34 5 0,-27-3 0,21 3 0,6-8 0,-14 0 0,48 0 0,-39 0 0,35 0 0,-48 0 0,35 0 0,-38 0 0,37 0 0,-34 0 0,34 0 0,-37 0 0,10 0 0,-13 0 0,-1 0 0,1 0 0,-8 0 0,-3 0 0,1 0 0,0 4 0,9-3 0,1 3 0,27-4 0,-8 13 0,11-10 0,-16 10 0,-22-13 0,-3 3 0,-6-2 0,-4 4 0,5 1 0,-5-1 0,11 4 0,-6-5 0,4 1 0,2 1 0,-6-5 0,4 4 0,-4-5 0,18 6 0,-15-2 0,17 6 0,-23-1 0,10-5 0,-5 5 0,12-1 0,-14-3 0,13 3 0,-17-8 0,11 3 0,-3 6 0,18-4 0,-3 7 0,3-6 0,-17 0 0,-8 2 0,0-2 0,-2 1 0,-1 2 0,-3-2 0,-3 2 0,5-3 0,-1 3 0,3-2 0,-5-1 0,-2 0 0,0 0 0,0 0 0,0 3 0,0 21 0,0-5 0,0 9 0,-2-18 0,1 3 0,-2-1 0,-1 9 0,3-6 0,-3-5 0,4-4 0,0-5 0,0-1 0,0-3 0</inkml:trace>
+  <inkml:trace contextRef="#ctx0" brushRef="#br0" timeOffset="1206">3169 1392 24575,'9'2'0,"-2"2"0,-5 5 0,-2 7 0,0 5 0,9 6 0,-7-9 0,8 1 0,-3-10 0,0 1 0,4 2 0,-1-2 0,0-4 0,1 0 0,-4-6 0,12 4 0,-8-3 0,5 3 0,-4-4 0,-5 0 0,5 0 0,-3 0 0,1 0 0,-1-3 0,3-10 0,-5 5 0,10-17 0,-9 16 0,6-9 0,-7 8 0,-1-3 0,0 4 0,-3 0 0,20-14 0,-13 12 0,16-14 0,-14 8 0,1 3 0,0-2 0,-2 4 0,-4 8 0,2-2 0,-3 3 0,1 3 0,2-6 0,-5 5 0,1-1 0</inkml:trace>
+</inkml:ink>
+</file>
+
 <file path=word/theme/theme1.xml><?xml version="1.0" encoding="utf-8"?>
 <a:theme xmlns:a="http://schemas.openxmlformats.org/drawingml/2006/main" name="Office Theme">
   <a:themeElements>

</xml_diff>